<commit_message>
updated cv doc file
</commit_message>
<xml_diff>
--- a/curriculum_ferkof.docx
+++ b/curriculum_ferkof.docx
@@ -2957,16 +2957,6 @@
           <w:lang w:val="en-US"/>
         </w:rPr>
       </w:pPr>
-    </w:p>
-    <w:p>
-      <w:pPr>
-        <w:tabs>
-          <w:tab w:val="left" w:pos="2835"/>
-        </w:tabs>
-        <w:rPr>
-          <w:lang w:val="en-US"/>
-        </w:rPr>
-      </w:pPr>
       <w:r>
         <w:rPr>
           <w:lang w:val="en-US"/>
@@ -3221,7 +3211,6 @@
         <w:rPr>
           <w:lang w:val="en-US"/>
         </w:rPr>
-        <w:lastRenderedPageBreak/>
         <w:t xml:space="preserve">Job position: </w:t>
       </w:r>
       <w:r>
@@ -3275,6 +3264,7 @@
         <w:rPr>
           <w:lang w:val="en-US"/>
         </w:rPr>
+        <w:lastRenderedPageBreak/>
         <w:t xml:space="preserve">Frontend development (HTML5, CSS3, Typescript, Angular 2+, SCSS, Highcharts, RSQL) </w:t>
       </w:r>
     </w:p>
@@ -3360,16 +3350,6 @@
           <w:lang w:val="en-US"/>
         </w:rPr>
       </w:pPr>
-    </w:p>
-    <w:p>
-      <w:pPr>
-        <w:tabs>
-          <w:tab w:val="left" w:pos="2835"/>
-        </w:tabs>
-        <w:rPr>
-          <w:lang w:val="en-US"/>
-        </w:rPr>
-      </w:pPr>
       <w:r>
         <w:rPr>
           <w:lang w:val="en-US"/>
@@ -4074,7 +4054,6 @@
         <w:rPr>
           <w:lang w:val="en-US"/>
         </w:rPr>
-        <w:lastRenderedPageBreak/>
         <w:t xml:space="preserve">Date: </w:t>
       </w:r>
       <w:r>
@@ -4173,6 +4152,7 @@
         <w:rPr>
           <w:lang w:val="en-US"/>
         </w:rPr>
+        <w:lastRenderedPageBreak/>
         <w:t xml:space="preserve">Backend development (IonizeCMS) </w:t>
       </w:r>
     </w:p>
@@ -4893,7 +4873,6 @@
           <w:bCs/>
           <w:lang w:val="en-US"/>
         </w:rPr>
-        <w:lastRenderedPageBreak/>
         <w:t>English</w:t>
       </w:r>
       <w:r>

</xml_diff>